<commit_message>
update laporan pembayaran bulanan
</commit_message>
<xml_diff>
--- a/log update/Revisi Apps 10-14-2022 2.docx
+++ b/log update/Revisi Apps 10-14-2022 2.docx
@@ -1026,6 +1026,7 @@
       <w:r>
         <w:rPr>
           <w:noProof/>
+          <w:highlight w:val="green"/>
         </w:rPr>
         <w:drawing>
           <wp:anchor distT="0" distB="0" distL="114300" distR="114300" simplePos="0" relativeHeight="251658240" behindDoc="0" locked="0" layoutInCell="1" allowOverlap="1" wp14:anchorId="36CE7383" wp14:editId="7E79917F">
@@ -1079,46 +1080,79 @@
       </w:r>
       <w:proofErr w:type="spellStart"/>
       <w:r>
+        <w:rPr>
+          <w:highlight w:val="green"/>
+        </w:rPr>
         <w:t>Munculkan</w:t>
       </w:r>
       <w:proofErr w:type="spellEnd"/>
       <w:r>
-        <w:t xml:space="preserve"> </w:t>
-      </w:r>
-      <w:proofErr w:type="spellStart"/>
-      <w:r>
+        <w:rPr>
+          <w:highlight w:val="green"/>
+        </w:rPr>
+        <w:t xml:space="preserve"> </w:t>
+      </w:r>
+      <w:proofErr w:type="spellStart"/>
+      <w:r>
+        <w:rPr>
+          <w:highlight w:val="green"/>
+        </w:rPr>
         <w:t>tanggal</w:t>
       </w:r>
       <w:proofErr w:type="spellEnd"/>
       <w:r>
-        <w:t xml:space="preserve"> </w:t>
-      </w:r>
-      <w:proofErr w:type="spellStart"/>
-      <w:r>
+        <w:rPr>
+          <w:highlight w:val="green"/>
+        </w:rPr>
+        <w:t xml:space="preserve"> </w:t>
+      </w:r>
+      <w:proofErr w:type="spellStart"/>
+      <w:r>
+        <w:rPr>
+          <w:highlight w:val="green"/>
+        </w:rPr>
         <w:t>bayar</w:t>
       </w:r>
       <w:proofErr w:type="spellEnd"/>
       <w:r>
-        <w:t xml:space="preserve"> </w:t>
-      </w:r>
-      <w:proofErr w:type="spellStart"/>
-      <w:r>
+        <w:rPr>
+          <w:highlight w:val="green"/>
+        </w:rPr>
+        <w:t xml:space="preserve"> </w:t>
+      </w:r>
+      <w:proofErr w:type="spellStart"/>
+      <w:r>
+        <w:rPr>
+          <w:highlight w:val="green"/>
+        </w:rPr>
         <w:t>jika</w:t>
       </w:r>
       <w:proofErr w:type="spellEnd"/>
       <w:r>
-        <w:t xml:space="preserve"> </w:t>
-      </w:r>
-      <w:proofErr w:type="spellStart"/>
-      <w:r>
+        <w:rPr>
+          <w:highlight w:val="green"/>
+        </w:rPr>
+        <w:t xml:space="preserve"> </w:t>
+      </w:r>
+      <w:proofErr w:type="spellStart"/>
+      <w:r>
+        <w:rPr>
+          <w:highlight w:val="green"/>
+        </w:rPr>
         <w:t>ada</w:t>
       </w:r>
       <w:proofErr w:type="spellEnd"/>
       <w:r>
-        <w:t xml:space="preserve"> </w:t>
-      </w:r>
-      <w:proofErr w:type="spellStart"/>
-      <w:r>
+        <w:rPr>
+          <w:highlight w:val="green"/>
+        </w:rPr>
+        <w:t xml:space="preserve"> </w:t>
+      </w:r>
+      <w:proofErr w:type="spellStart"/>
+      <w:r>
+        <w:rPr>
+          <w:highlight w:val="green"/>
+        </w:rPr>
         <w:t>pembayaran</w:t>
       </w:r>
       <w:proofErr w:type="spellEnd"/>

</xml_diff>